<commit_message>
Remove default values at RPC input parameters
</commit_message>
<xml_diff>
--- a/CoChannelProfile_1.0.0-tsi.240103.1055+gendoc.1.docx
+++ b/CoChannelProfile_1.0.0-tsi.240103.1055+gendoc.1.docx
@@ -5,10 +5,7 @@
   <w:body>
     <w:sdt>
       <w:sdtPr>
-        <w:rPr>
-          <w:lang w:val="de-DE"/>
-        </w:rPr>
-        <w:id w:val="-289215993"/>
+        <w:id w:val="707448930"/>
         <w:docPartObj>
           <w:docPartGallery w:val="Table of Contents"/>
           <w:docPartUnique/>
@@ -20,7 +17,7 @@
           <w:color w:val="auto"/>
           <w:sz w:val="20"/>
           <w:szCs w:val="20"/>
-          <w:lang w:val="en-US" w:eastAsia="en-US"/>
+          <w:lang w:eastAsia="en-US"/>
         </w:rPr>
       </w:sdtEndPr>
       <w:sdtContent>
@@ -29,9 +26,6 @@
             <w:pStyle w:val="Inhaltsverzeichnisberschrift"/>
           </w:pPr>
           <w:r>
-            <w:rPr>
-              <w:lang w:val="de-DE"/>
-            </w:rPr>
             <w:t>Content</w:t>
           </w:r>
         </w:p>
@@ -59,7 +53,7 @@
           <w:r>
             <w:fldChar w:fldCharType="separate"/>
           </w:r>
-          <w:hyperlink w:anchor="_Toc153984903" w:history="1">
+          <w:hyperlink w:anchor="_Toc155098964" w:history="1">
             <w:r>
               <w:rPr>
                 <w:rStyle w:val="Hyperlink"/>
@@ -103,7 +97,7 @@
                 <w:noProof/>
                 <w:webHidden/>
               </w:rPr>
-              <w:instrText xml:space="preserve"> PAGEREF _Toc153984903 \h </w:instrText>
+              <w:instrText xml:space="preserve"> PAGEREF _Toc155098964 \h </w:instrText>
             </w:r>
             <w:r>
               <w:rPr>
@@ -149,7 +143,7 @@
               <w:lang w:val="de-DE" w:eastAsia="de-DE"/>
             </w:rPr>
           </w:pPr>
-          <w:hyperlink w:anchor="_Toc153984904" w:history="1">
+          <w:hyperlink w:anchor="_Toc155098965" w:history="1">
             <w:r>
               <w:rPr>
                 <w:rStyle w:val="Hyperlink"/>
@@ -193,7 +187,7 @@
                 <w:noProof/>
                 <w:webHidden/>
               </w:rPr>
-              <w:instrText xml:space="preserve"> PAGEREF _Toc153984904 \h </w:instrText>
+              <w:instrText xml:space="preserve"> PAGEREF _Toc155098965 \h </w:instrText>
             </w:r>
             <w:r>
               <w:rPr>
@@ -239,7 +233,7 @@
               <w:lang w:val="de-DE" w:eastAsia="de-DE"/>
             </w:rPr>
           </w:pPr>
-          <w:hyperlink w:anchor="_Toc153984905" w:history="1">
+          <w:hyperlink w:anchor="_Toc155098966" w:history="1">
             <w:r>
               <w:rPr>
                 <w:rStyle w:val="Hyperlink"/>
@@ -283,7 +277,7 @@
                 <w:noProof/>
                 <w:webHidden/>
               </w:rPr>
-              <w:instrText xml:space="preserve"> PAGEREF _Toc153984905 \h </w:instrText>
+              <w:instrText xml:space="preserve"> PAGEREF _Toc155098966 \h </w:instrText>
             </w:r>
             <w:r>
               <w:rPr>
@@ -329,7 +323,7 @@
               <w:lang w:val="de-DE" w:eastAsia="de-DE"/>
             </w:rPr>
           </w:pPr>
-          <w:hyperlink w:anchor="_Toc153984906" w:history="1">
+          <w:hyperlink w:anchor="_Toc155098967" w:history="1">
             <w:r>
               <w:rPr>
                 <w:rStyle w:val="Hyperlink"/>
@@ -373,7 +367,7 @@
                 <w:noProof/>
                 <w:webHidden/>
               </w:rPr>
-              <w:instrText xml:space="preserve"> PAGEREF _Toc153984906 \h </w:instrText>
+              <w:instrText xml:space="preserve"> PAGEREF _Toc155098967 \h </w:instrText>
             </w:r>
             <w:r>
               <w:rPr>
@@ -419,7 +413,7 @@
               <w:lang w:val="de-DE" w:eastAsia="de-DE"/>
             </w:rPr>
           </w:pPr>
-          <w:hyperlink w:anchor="_Toc153984907" w:history="1">
+          <w:hyperlink w:anchor="_Toc155098968" w:history="1">
             <w:r>
               <w:rPr>
                 <w:rStyle w:val="Hyperlink"/>
@@ -463,7 +457,7 @@
                 <w:noProof/>
                 <w:webHidden/>
               </w:rPr>
-              <w:instrText xml:space="preserve"> PAGEREF _Toc153984907 \h </w:instrText>
+              <w:instrText xml:space="preserve"> PAGEREF _Toc155098968 \h </w:instrText>
             </w:r>
             <w:r>
               <w:rPr>
@@ -509,7 +503,7 @@
               <w:lang w:val="de-DE" w:eastAsia="de-DE"/>
             </w:rPr>
           </w:pPr>
-          <w:hyperlink w:anchor="_Toc153984908" w:history="1">
+          <w:hyperlink w:anchor="_Toc155098969" w:history="1">
             <w:r>
               <w:rPr>
                 <w:rStyle w:val="Hyperlink"/>
@@ -553,7 +547,7 @@
                 <w:noProof/>
                 <w:webHidden/>
               </w:rPr>
-              <w:instrText xml:space="preserve"> PAGEREF _Toc153984908 \h </w:instrText>
+              <w:instrText xml:space="preserve"> PAGEREF _Toc155098969 \h </w:instrText>
             </w:r>
             <w:r>
               <w:rPr>
@@ -599,7 +593,7 @@
               <w:lang w:val="de-DE" w:eastAsia="de-DE"/>
             </w:rPr>
           </w:pPr>
-          <w:hyperlink w:anchor="_Toc153984909" w:history="1">
+          <w:hyperlink w:anchor="_Toc155098970" w:history="1">
             <w:r>
               <w:rPr>
                 <w:rStyle w:val="Hyperlink"/>
@@ -643,7 +637,7 @@
                 <w:noProof/>
                 <w:webHidden/>
               </w:rPr>
-              <w:instrText xml:space="preserve"> PAGEREF _Toc153984909 \h </w:instrText>
+              <w:instrText xml:space="preserve"> PAGEREF _Toc155098970 \h </w:instrText>
             </w:r>
             <w:r>
               <w:rPr>
@@ -689,7 +683,7 @@
               <w:lang w:val="de-DE" w:eastAsia="de-DE"/>
             </w:rPr>
           </w:pPr>
-          <w:hyperlink w:anchor="_Toc153984910" w:history="1">
+          <w:hyperlink w:anchor="_Toc155098971" w:history="1">
             <w:r>
               <w:rPr>
                 <w:rStyle w:val="Hyperlink"/>
@@ -733,7 +727,7 @@
                 <w:noProof/>
                 <w:webHidden/>
               </w:rPr>
-              <w:instrText xml:space="preserve"> PAGEREF _Toc153984910 \h </w:instrText>
+              <w:instrText xml:space="preserve"> PAGEREF _Toc155098971 \h </w:instrText>
             </w:r>
             <w:r>
               <w:rPr>
@@ -779,7 +773,7 @@
               <w:lang w:val="de-DE" w:eastAsia="de-DE"/>
             </w:rPr>
           </w:pPr>
-          <w:hyperlink w:anchor="_Toc153984911" w:history="1">
+          <w:hyperlink w:anchor="_Toc155098972" w:history="1">
             <w:r>
               <w:rPr>
                 <w:rStyle w:val="Hyperlink"/>
@@ -823,7 +817,7 @@
                 <w:noProof/>
                 <w:webHidden/>
               </w:rPr>
-              <w:instrText xml:space="preserve"> PAGEREF _Toc153984911 \h </w:instrText>
+              <w:instrText xml:space="preserve"> PAGEREF _Toc155098972 \h </w:instrText>
             </w:r>
             <w:r>
               <w:rPr>
@@ -869,7 +863,7 @@
       <w:pPr>
         <w:pStyle w:val="berschrift1"/>
       </w:pPr>
-      <w:bookmarkStart w:id="0" w:name="_Toc153984903"/>
+      <w:bookmarkStart w:id="0" w:name="_Toc155098964"/>
       <w:r>
         <w:t>Classes</w:t>
       </w:r>
@@ -879,7 +873,7 @@
       <w:pPr>
         <w:pStyle w:val="berschrift2"/>
       </w:pPr>
-      <w:bookmarkStart w:id="1" w:name="_Toc153984904"/>
+      <w:bookmarkStart w:id="1" w:name="_Toc155098965"/>
       <w:proofErr w:type="spellStart"/>
       <w:r>
         <w:t>CoChannelProfileCapability</w:t>
@@ -904,9 +898,11 @@
         </w:numPr>
         <w:spacing w:before="0" w:after="0" w:line="240" w:lineRule="auto"/>
       </w:pPr>
+      <w:proofErr w:type="spellStart"/>
       <w:r>
         <w:t>OpenModelClass</w:t>
       </w:r>
+      <w:proofErr w:type="spellEnd"/>
     </w:p>
     <w:p>
       <w:pPr>
@@ -944,9 +940,11 @@
         </w:numPr>
         <w:spacing w:before="0" w:after="0" w:line="240" w:lineRule="auto"/>
       </w:pPr>
+      <w:proofErr w:type="spellStart"/>
       <w:r>
         <w:t>OpenInterfaceModelClass</w:t>
       </w:r>
+      <w:proofErr w:type="spellEnd"/>
     </w:p>
     <w:p>
       <w:pPr>
@@ -961,12 +959,22 @@
           <w:bCs/>
         </w:rPr>
       </w:pPr>
+      <w:proofErr w:type="spellStart"/>
       <w:r>
         <w:rPr>
           <w:bCs/>
           <w:color w:val="000000" w:themeColor="text1"/>
         </w:rPr>
-        <w:t xml:space="preserve">objectCreationNotification: </w:t>
+        <w:lastRenderedPageBreak/>
+        <w:t>objectCreationNotification</w:t>
+      </w:r>
+      <w:proofErr w:type="spellEnd"/>
+      <w:r>
+        <w:rPr>
+          <w:bCs/>
+          <w:color w:val="000000" w:themeColor="text1"/>
+        </w:rPr>
+        <w:t xml:space="preserve">: </w:t>
       </w:r>
       <w:r>
         <w:rPr>
@@ -988,12 +996,21 @@
           <w:bCs/>
         </w:rPr>
       </w:pPr>
+      <w:proofErr w:type="spellStart"/>
       <w:r>
         <w:rPr>
           <w:bCs/>
           <w:color w:val="000000" w:themeColor="text1"/>
         </w:rPr>
-        <w:t xml:space="preserve">objectDeletionNotification: </w:t>
+        <w:t>objectDeletionNotification</w:t>
+      </w:r>
+      <w:proofErr w:type="spellEnd"/>
+      <w:r>
+        <w:rPr>
+          <w:bCs/>
+          <w:color w:val="000000" w:themeColor="text1"/>
+        </w:rPr>
+        <w:t xml:space="preserve">: </w:t>
       </w:r>
       <w:r>
         <w:rPr>
@@ -1015,21 +1032,19 @@
         <w:spacing w:before="0" w:after="0" w:line="240" w:lineRule="auto"/>
       </w:pPr>
       <w:r>
-        <w:rPr>
-          <w:rFonts w:hint="eastAsia"/>
-        </w:rPr>
-        <w:t>Attributes</w:t>
+        <w:t xml:space="preserve">Attributes for </w:t>
       </w:r>
+      <w:proofErr w:type="spellStart"/>
       <w:r>
-        <w:t xml:space="preserve"> for CoChannelProfileCapability</w:t>
+        <w:t>CoChannelProfileCapability</w:t>
       </w:r>
+      <w:proofErr w:type="spellEnd"/>
     </w:p>
     <w:p>
       <w:pPr>
         <w:pStyle w:val="Beschriftung"/>
       </w:pPr>
       <w:r>
-        <w:lastRenderedPageBreak/>
         <w:t xml:space="preserve">Table </w:t>
       </w:r>
       <w:r>
@@ -1051,20 +1066,13 @@
         <w:fldChar w:fldCharType="end"/>
       </w:r>
       <w:r>
-        <w:t>:</w:t>
+        <w:t xml:space="preserve">: Attributes for </w:t>
       </w:r>
+      <w:proofErr w:type="spellStart"/>
       <w:r>
-        <w:rPr>
-          <w:rFonts w:hint="eastAsia"/>
-        </w:rPr>
-        <w:t xml:space="preserve"> Attributes</w:t>
+        <w:t>CoChannelProfileCapability</w:t>
       </w:r>
-      <w:r>
-        <w:t xml:space="preserve"> </w:t>
-      </w:r>
-      <w:r>
-        <w:t>for CoChannelProfileCapability</w:t>
-      </w:r>
+      <w:proofErr w:type="spellEnd"/>
     </w:p>
     <w:tbl>
       <w:tblPr>
@@ -1233,6 +1241,7 @@
                 <w:szCs w:val="16"/>
               </w:rPr>
             </w:pPr>
+            <w:proofErr w:type="spellStart"/>
             <w:r>
               <w:rPr>
                 <w:sz w:val="16"/>
@@ -1240,6 +1249,7 @@
               </w:rPr>
               <w:t>xpicIsAvail</w:t>
             </w:r>
+            <w:proofErr w:type="spellEnd"/>
           </w:p>
         </w:tc>
         <w:tc>
@@ -1331,6 +1341,7 @@
                 <w:szCs w:val="16"/>
               </w:rPr>
             </w:pPr>
+            <w:proofErr w:type="spellStart"/>
             <w:r>
               <w:rPr>
                 <w:sz w:val="16"/>
@@ -1338,6 +1349,7 @@
               </w:rPr>
               <w:t>OpenModelAttribute</w:t>
             </w:r>
+            <w:proofErr w:type="spellEnd"/>
           </w:p>
           <w:p>
             <w:pPr>
@@ -1531,6 +1543,7 @@
                 <w:szCs w:val="16"/>
               </w:rPr>
             </w:pPr>
+            <w:proofErr w:type="spellStart"/>
             <w:r>
               <w:rPr>
                 <w:sz w:val="16"/>
@@ -1538,6 +1551,7 @@
               </w:rPr>
               <w:t>OpenInterfaceModelAttribute</w:t>
             </w:r>
+            <w:proofErr w:type="spellEnd"/>
           </w:p>
           <w:p>
             <w:pPr>
@@ -1625,7 +1639,23 @@
                 <w:sz w:val="16"/>
                 <w:szCs w:val="16"/>
               </w:rPr>
-              <w:t>In case this device is in general capable of XPIC, this field shall contain a 'true'. This information shall purely relate to capabilities of the equipment type, but not to the operational capability of a specific hardware composition on site. Means for example that this attribute might contain a 'true' statement, even if an additional cable would have been required to actually operate XPIC in a specific case.</w:t>
+              <w:t xml:space="preserve">In case this device is in general capable of XPIC, this field shall contain a 'true'. This information shall purely relate to capabilities of the equipment type, but not to the operational capability of a specific hardware composition on site. Means for example that this attribute might contain a 'true' statement, even if an additional cable would have been required to </w:t>
+            </w:r>
+            <w:proofErr w:type="gramStart"/>
+            <w:r>
+              <w:rPr>
+                <w:sz w:val="16"/>
+                <w:szCs w:val="16"/>
+              </w:rPr>
+              <w:t>actually operate</w:t>
+            </w:r>
+            <w:proofErr w:type="gramEnd"/>
+            <w:r>
+              <w:rPr>
+                <w:sz w:val="16"/>
+                <w:szCs w:val="16"/>
+              </w:rPr>
+              <w:t xml:space="preserve"> XPIC in a specific case.</w:t>
             </w:r>
           </w:p>
         </w:tc>
@@ -1642,6 +1672,7 @@
                 <w:szCs w:val="16"/>
               </w:rPr>
             </w:pPr>
+            <w:proofErr w:type="spellStart"/>
             <w:r>
               <w:rPr>
                 <w:sz w:val="16"/>
@@ -1649,6 +1680,7 @@
               </w:rPr>
               <w:t>mimoIsAvail</w:t>
             </w:r>
+            <w:proofErr w:type="spellEnd"/>
           </w:p>
         </w:tc>
         <w:tc>
@@ -1740,6 +1772,7 @@
                 <w:szCs w:val="16"/>
               </w:rPr>
             </w:pPr>
+            <w:proofErr w:type="spellStart"/>
             <w:r>
               <w:rPr>
                 <w:sz w:val="16"/>
@@ -1747,6 +1780,7 @@
               </w:rPr>
               <w:t>OpenModelAttribute</w:t>
             </w:r>
+            <w:proofErr w:type="spellEnd"/>
           </w:p>
           <w:p>
             <w:pPr>
@@ -1940,6 +1974,7 @@
                 <w:szCs w:val="16"/>
               </w:rPr>
             </w:pPr>
+            <w:proofErr w:type="spellStart"/>
             <w:r>
               <w:rPr>
                 <w:sz w:val="16"/>
@@ -1947,6 +1982,7 @@
               </w:rPr>
               <w:t>OpenInterfaceModelAttribute</w:t>
             </w:r>
+            <w:proofErr w:type="spellEnd"/>
           </w:p>
           <w:p>
             <w:pPr>
@@ -2051,6 +2087,7 @@
                 <w:szCs w:val="16"/>
               </w:rPr>
             </w:pPr>
+            <w:proofErr w:type="spellStart"/>
             <w:r>
               <w:rPr>
                 <w:sz w:val="16"/>
@@ -2058,6 +2095,7 @@
               </w:rPr>
               <w:t>numberOfMimoChannelsMax</w:t>
             </w:r>
+            <w:proofErr w:type="spellEnd"/>
           </w:p>
         </w:tc>
         <w:tc>
@@ -2149,6 +2187,7 @@
                 <w:szCs w:val="16"/>
               </w:rPr>
             </w:pPr>
+            <w:proofErr w:type="spellStart"/>
             <w:r>
               <w:rPr>
                 <w:sz w:val="16"/>
@@ -2156,6 +2195,7 @@
               </w:rPr>
               <w:t>OpenModelAttribute</w:t>
             </w:r>
+            <w:proofErr w:type="spellEnd"/>
           </w:p>
           <w:p>
             <w:pPr>
@@ -2349,6 +2389,7 @@
                 <w:szCs w:val="16"/>
               </w:rPr>
             </w:pPr>
+            <w:proofErr w:type="spellStart"/>
             <w:r>
               <w:rPr>
                 <w:sz w:val="16"/>
@@ -2356,6 +2397,7 @@
               </w:rPr>
               <w:t>OpenInterfaceModelAttribute</w:t>
             </w:r>
+            <w:proofErr w:type="spellEnd"/>
           </w:p>
           <w:p>
             <w:pPr>
@@ -2460,6 +2502,7 @@
                 <w:szCs w:val="16"/>
               </w:rPr>
             </w:pPr>
+            <w:proofErr w:type="spellStart"/>
             <w:r>
               <w:rPr>
                 <w:sz w:val="16"/>
@@ -2467,6 +2510,7 @@
               </w:rPr>
               <w:t>alicIsAvail</w:t>
             </w:r>
+            <w:proofErr w:type="spellEnd"/>
           </w:p>
         </w:tc>
         <w:tc>
@@ -2558,6 +2602,7 @@
                 <w:szCs w:val="16"/>
               </w:rPr>
             </w:pPr>
+            <w:proofErr w:type="spellStart"/>
             <w:r>
               <w:rPr>
                 <w:sz w:val="16"/>
@@ -2565,6 +2610,7 @@
               </w:rPr>
               <w:t>OpenModelAttribute</w:t>
             </w:r>
+            <w:proofErr w:type="spellEnd"/>
           </w:p>
           <w:p>
             <w:pPr>
@@ -2758,6 +2804,7 @@
                 <w:szCs w:val="16"/>
               </w:rPr>
             </w:pPr>
+            <w:proofErr w:type="spellStart"/>
             <w:r>
               <w:rPr>
                 <w:sz w:val="16"/>
@@ -2765,6 +2812,7 @@
               </w:rPr>
               <w:t>OpenInterfaceModelAttribute</w:t>
             </w:r>
+            <w:proofErr w:type="spellEnd"/>
           </w:p>
           <w:p>
             <w:pPr>
@@ -2862,19 +2910,14 @@
       <w:pPr>
         <w:pStyle w:val="berschrift2"/>
       </w:pPr>
-      <w:bookmarkStart w:id="2" w:name="_Toc153984905"/>
+      <w:bookmarkStart w:id="2" w:name="_Toc155098966"/>
+      <w:proofErr w:type="spellStart"/>
       <w:r>
+        <w:lastRenderedPageBreak/>
         <w:t>CoChannelProfileConfiguration</w:t>
       </w:r>
       <w:bookmarkEnd w:id="2"/>
-    </w:p>
-    <w:p>
-      <w:pPr>
-        <w:spacing w:before="0" w:after="0" w:line="240" w:lineRule="auto"/>
-        <w:rPr>
-          <w:color w:val="7030A0"/>
-        </w:rPr>
-      </w:pPr>
+      <w:proofErr w:type="spellEnd"/>
     </w:p>
     <w:p>
       <w:pPr>
@@ -2893,10 +2936,11 @@
         </w:numPr>
         <w:spacing w:before="0" w:after="0" w:line="240" w:lineRule="auto"/>
       </w:pPr>
+      <w:proofErr w:type="spellStart"/>
       <w:r>
-        <w:lastRenderedPageBreak/>
         <w:t>OpenModelClass</w:t>
       </w:r>
+      <w:proofErr w:type="spellEnd"/>
     </w:p>
     <w:p>
       <w:pPr>
@@ -2934,9 +2978,11 @@
         </w:numPr>
         <w:spacing w:before="0" w:after="0" w:line="240" w:lineRule="auto"/>
       </w:pPr>
+      <w:proofErr w:type="spellStart"/>
       <w:r>
         <w:t>OpenInterfaceModelClass</w:t>
       </w:r>
+      <w:proofErr w:type="spellEnd"/>
     </w:p>
     <w:p>
       <w:pPr>
@@ -2951,12 +2997,21 @@
           <w:bCs/>
         </w:rPr>
       </w:pPr>
+      <w:proofErr w:type="spellStart"/>
       <w:r>
         <w:rPr>
           <w:bCs/>
           <w:color w:val="000000" w:themeColor="text1"/>
         </w:rPr>
-        <w:t xml:space="preserve">objectCreationNotification: </w:t>
+        <w:t>objectCreationNotification</w:t>
+      </w:r>
+      <w:proofErr w:type="spellEnd"/>
+      <w:r>
+        <w:rPr>
+          <w:bCs/>
+          <w:color w:val="000000" w:themeColor="text1"/>
+        </w:rPr>
+        <w:t xml:space="preserve">: </w:t>
       </w:r>
       <w:r>
         <w:rPr>
@@ -2978,12 +3033,21 @@
           <w:bCs/>
         </w:rPr>
       </w:pPr>
+      <w:proofErr w:type="spellStart"/>
       <w:r>
         <w:rPr>
           <w:bCs/>
           <w:color w:val="000000" w:themeColor="text1"/>
         </w:rPr>
-        <w:t xml:space="preserve">objectDeletionNotification: </w:t>
+        <w:t>objectDeletionNotification</w:t>
+      </w:r>
+      <w:proofErr w:type="spellEnd"/>
+      <w:r>
+        <w:rPr>
+          <w:bCs/>
+          <w:color w:val="000000" w:themeColor="text1"/>
+        </w:rPr>
+        <w:t xml:space="preserve">: </w:t>
       </w:r>
       <w:r>
         <w:rPr>
@@ -3005,14 +3069,13 @@
         <w:spacing w:before="0" w:after="0" w:line="240" w:lineRule="auto"/>
       </w:pPr>
       <w:r>
-        <w:rPr>
-          <w:rFonts w:hint="eastAsia"/>
-        </w:rPr>
-        <w:t>Attributes</w:t>
+        <w:t xml:space="preserve">Attributes for </w:t>
       </w:r>
+      <w:proofErr w:type="spellStart"/>
       <w:r>
-        <w:t xml:space="preserve"> for CoChannelProfileConfiguration</w:t>
+        <w:t>CoChannelProfileConfiguration</w:t>
       </w:r>
+      <w:proofErr w:type="spellEnd"/>
     </w:p>
     <w:p>
       <w:pPr>
@@ -3040,20 +3103,13 @@
         <w:fldChar w:fldCharType="end"/>
       </w:r>
       <w:r>
-        <w:t>:</w:t>
+        <w:t xml:space="preserve">: Attributes for </w:t>
       </w:r>
+      <w:proofErr w:type="spellStart"/>
       <w:r>
-        <w:rPr>
-          <w:rFonts w:hint="eastAsia"/>
-        </w:rPr>
-        <w:t xml:space="preserve"> Attributes</w:t>
+        <w:t>CoChannelProfileConfiguration</w:t>
       </w:r>
-      <w:r>
-        <w:t xml:space="preserve"> </w:t>
-      </w:r>
-      <w:r>
-        <w:t>for CoChannelProfileConfiguration</w:t>
-      </w:r>
+      <w:proofErr w:type="spellEnd"/>
     </w:p>
     <w:tbl>
       <w:tblPr>
@@ -3222,6 +3278,7 @@
                 <w:szCs w:val="16"/>
               </w:rPr>
             </w:pPr>
+            <w:proofErr w:type="spellStart"/>
             <w:r>
               <w:rPr>
                 <w:sz w:val="16"/>
@@ -3229,6 +3286,7 @@
               </w:rPr>
               <w:t>externalLabel</w:t>
             </w:r>
+            <w:proofErr w:type="spellEnd"/>
           </w:p>
         </w:tc>
         <w:tc>
@@ -3320,6 +3378,7 @@
                 <w:szCs w:val="16"/>
               </w:rPr>
             </w:pPr>
+            <w:proofErr w:type="spellStart"/>
             <w:r>
               <w:rPr>
                 <w:sz w:val="16"/>
@@ -3327,6 +3386,7 @@
               </w:rPr>
               <w:t>OpenModelAttribute</w:t>
             </w:r>
+            <w:proofErr w:type="spellEnd"/>
           </w:p>
           <w:p>
             <w:pPr>
@@ -3520,6 +3580,7 @@
                 <w:szCs w:val="16"/>
               </w:rPr>
             </w:pPr>
+            <w:proofErr w:type="spellStart"/>
             <w:r>
               <w:rPr>
                 <w:sz w:val="16"/>
@@ -3527,6 +3588,7 @@
               </w:rPr>
               <w:t>OpenInterfaceModelAttribute</w:t>
             </w:r>
+            <w:proofErr w:type="spellEnd"/>
           </w:p>
           <w:p>
             <w:pPr>
@@ -3614,7 +3676,23 @@
                 <w:sz w:val="16"/>
                 <w:szCs w:val="16"/>
               </w:rPr>
-              <w:t>Identifier of the instance of CoChannelProfile. Could be a name, could be a number. Free text field to be filled by the operator.</w:t>
+              <w:t xml:space="preserve">Identifier of the instance of </w:t>
+            </w:r>
+            <w:proofErr w:type="spellStart"/>
+            <w:r>
+              <w:rPr>
+                <w:sz w:val="16"/>
+                <w:szCs w:val="16"/>
+              </w:rPr>
+              <w:t>CoChannelProfile</w:t>
+            </w:r>
+            <w:proofErr w:type="spellEnd"/>
+            <w:r>
+              <w:rPr>
+                <w:sz w:val="16"/>
+                <w:szCs w:val="16"/>
+              </w:rPr>
+              <w:t>. Could be a name, could be a number. Free text field to be filled by the operator.</w:t>
             </w:r>
           </w:p>
         </w:tc>
@@ -3631,6 +3709,7 @@
                 <w:szCs w:val="16"/>
               </w:rPr>
             </w:pPr>
+            <w:proofErr w:type="spellStart"/>
             <w:r>
               <w:rPr>
                 <w:sz w:val="16"/>
@@ -3638,6 +3717,7 @@
               </w:rPr>
               <w:t>kindOfCoChannelProfile</w:t>
             </w:r>
+            <w:proofErr w:type="spellEnd"/>
           </w:p>
         </w:tc>
         <w:tc>
@@ -3651,6 +3731,7 @@
                 <w:szCs w:val="16"/>
               </w:rPr>
             </w:pPr>
+            <w:proofErr w:type="spellStart"/>
             <w:r>
               <w:rPr>
                 <w:sz w:val="16"/>
@@ -3658,6 +3739,7 @@
               </w:rPr>
               <w:t>kindOfCoChannelProfileType</w:t>
             </w:r>
+            <w:proofErr w:type="spellEnd"/>
           </w:p>
           <w:p>
             <w:pPr>
@@ -3729,6 +3811,7 @@
                 <w:szCs w:val="16"/>
               </w:rPr>
             </w:pPr>
+            <w:proofErr w:type="spellStart"/>
             <w:r>
               <w:rPr>
                 <w:sz w:val="16"/>
@@ -3736,6 +3819,7 @@
               </w:rPr>
               <w:t>OpenModelAttribute</w:t>
             </w:r>
+            <w:proofErr w:type="spellEnd"/>
           </w:p>
           <w:p>
             <w:pPr>
@@ -3929,6 +4013,7 @@
                 <w:szCs w:val="16"/>
               </w:rPr>
             </w:pPr>
+            <w:proofErr w:type="spellStart"/>
             <w:r>
               <w:rPr>
                 <w:sz w:val="16"/>
@@ -3936,6 +4021,7 @@
               </w:rPr>
               <w:t>OpenInterfaceModelAttribute</w:t>
             </w:r>
+            <w:proofErr w:type="spellEnd"/>
           </w:p>
           <w:p>
             <w:pPr>
@@ -4045,8 +4131,17 @@
                 <w:sz w:val="16"/>
                 <w:szCs w:val="16"/>
               </w:rPr>
-              <w:t>_logicalTerminationPointList</w:t>
-            </w:r>
+              <w:t>_</w:t>
+            </w:r>
+            <w:proofErr w:type="spellStart"/>
+            <w:r>
+              <w:rPr>
+                <w:sz w:val="16"/>
+                <w:szCs w:val="16"/>
+              </w:rPr>
+              <w:t>logicalTerminationPointList</w:t>
+            </w:r>
+            <w:proofErr w:type="spellEnd"/>
           </w:p>
         </w:tc>
         <w:tc>
@@ -4060,6 +4155,7 @@
                 <w:szCs w:val="16"/>
               </w:rPr>
             </w:pPr>
+            <w:proofErr w:type="spellStart"/>
             <w:r>
               <w:rPr>
                 <w:sz w:val="16"/>
@@ -4067,6 +4163,7 @@
               </w:rPr>
               <w:t>LogicalTerminationPoint</w:t>
             </w:r>
+            <w:proofErr w:type="spellEnd"/>
           </w:p>
           <w:p>
             <w:pPr>
@@ -4095,6 +4192,7 @@
                 <w:szCs w:val="16"/>
               </w:rPr>
             </w:pPr>
+            <w:proofErr w:type="gramStart"/>
             <w:r>
               <w:rPr>
                 <w:sz w:val="16"/>
@@ -4102,6 +4200,7 @@
               </w:rPr>
               <w:t>0..*</w:t>
             </w:r>
+            <w:proofErr w:type="gramEnd"/>
           </w:p>
         </w:tc>
         <w:tc>
@@ -4138,24 +4237,7 @@
                 <w:szCs w:val="16"/>
               </w:rPr>
             </w:pPr>
-            <w:r>
-              <w:rPr>
-                <w:sz w:val="16"/>
-                <w:szCs w:val="16"/>
-              </w:rPr>
-              <w:t>PassedByReference</w:t>
-            </w:r>
-          </w:p>
-          <w:p>
-            <w:pPr>
-              <w:spacing w:before="0" w:after="0" w:line="240" w:lineRule="auto"/>
-              <w:contextualSpacing/>
-              <w:rPr>
-                <w:color w:val="7030A0"/>
-                <w:sz w:val="16"/>
-                <w:szCs w:val="16"/>
-              </w:rPr>
-            </w:pPr>
+            <w:proofErr w:type="spellStart"/>
             <w:r>
               <w:rPr>
                 <w:sz w:val="16"/>
@@ -4163,6 +4245,7 @@
               </w:rPr>
               <w:t>OpenModelAttribute</w:t>
             </w:r>
+            <w:proofErr w:type="spellEnd"/>
           </w:p>
           <w:p>
             <w:pPr>
@@ -4356,6 +4439,27 @@
                 <w:szCs w:val="16"/>
               </w:rPr>
             </w:pPr>
+            <w:proofErr w:type="spellStart"/>
+            <w:r>
+              <w:rPr>
+                <w:sz w:val="16"/>
+                <w:szCs w:val="16"/>
+              </w:rPr>
+              <w:t>PassedByReference</w:t>
+            </w:r>
+            <w:proofErr w:type="spellEnd"/>
+          </w:p>
+          <w:p>
+            <w:pPr>
+              <w:spacing w:before="0" w:after="0" w:line="240" w:lineRule="auto"/>
+              <w:contextualSpacing/>
+              <w:rPr>
+                <w:color w:val="7030A0"/>
+                <w:sz w:val="16"/>
+                <w:szCs w:val="16"/>
+              </w:rPr>
+            </w:pPr>
+            <w:proofErr w:type="spellStart"/>
             <w:r>
               <w:rPr>
                 <w:sz w:val="16"/>
@@ -4363,6 +4467,7 @@
               </w:rPr>
               <w:t>OpenInterfaceModelAttribute</w:t>
             </w:r>
+            <w:proofErr w:type="spellEnd"/>
           </w:p>
           <w:p>
             <w:pPr>
@@ -4450,7 +4555,55 @@
                 <w:sz w:val="16"/>
                 <w:szCs w:val="16"/>
               </w:rPr>
-              <w:t>List of AirInterfaces, which are part of the co-channel group. Referenced LTP must associate a LayerProtocol class with layerProtocolName attribute having LAYER_PROTOCOL_NAME_TYPE_AIR_LAYER as value.</w:t>
+              <w:t xml:space="preserve">List of </w:t>
+            </w:r>
+            <w:proofErr w:type="spellStart"/>
+            <w:r>
+              <w:rPr>
+                <w:sz w:val="16"/>
+                <w:szCs w:val="16"/>
+              </w:rPr>
+              <w:t>AirInterfaces</w:t>
+            </w:r>
+            <w:proofErr w:type="spellEnd"/>
+            <w:r>
+              <w:rPr>
+                <w:sz w:val="16"/>
+                <w:szCs w:val="16"/>
+              </w:rPr>
+              <w:t xml:space="preserve">, which are part of the co-channel group. Referenced LTP must associate a </w:t>
+            </w:r>
+            <w:proofErr w:type="spellStart"/>
+            <w:r>
+              <w:rPr>
+                <w:sz w:val="16"/>
+                <w:szCs w:val="16"/>
+              </w:rPr>
+              <w:t>LayerProtocol</w:t>
+            </w:r>
+            <w:proofErr w:type="spellEnd"/>
+            <w:r>
+              <w:rPr>
+                <w:sz w:val="16"/>
+                <w:szCs w:val="16"/>
+              </w:rPr>
+              <w:t xml:space="preserve"> class with </w:t>
+            </w:r>
+            <w:proofErr w:type="spellStart"/>
+            <w:r>
+              <w:rPr>
+                <w:sz w:val="16"/>
+                <w:szCs w:val="16"/>
+              </w:rPr>
+              <w:t>layerProtocolName</w:t>
+            </w:r>
+            <w:proofErr w:type="spellEnd"/>
+            <w:r>
+              <w:rPr>
+                <w:sz w:val="16"/>
+                <w:szCs w:val="16"/>
+              </w:rPr>
+              <w:t xml:space="preserve"> attribute having LAYER_PROTOCOL_NAME_TYPE_AIR_LAYER as value.</w:t>
             </w:r>
           </w:p>
         </w:tc>
@@ -4460,11 +4613,14 @@
       <w:pPr>
         <w:pStyle w:val="berschrift2"/>
       </w:pPr>
-      <w:bookmarkStart w:id="3" w:name="_Toc153984906"/>
+      <w:bookmarkStart w:id="3" w:name="_Toc155098967"/>
+      <w:proofErr w:type="spellStart"/>
       <w:r>
+        <w:lastRenderedPageBreak/>
         <w:t>CoChannelProfileSpec</w:t>
       </w:r>
       <w:bookmarkEnd w:id="3"/>
+      <w:proofErr w:type="spellEnd"/>
     </w:p>
     <w:p>
       <w:pPr>
@@ -4483,10 +4639,11 @@
         </w:numPr>
         <w:spacing w:before="0" w:after="0" w:line="240" w:lineRule="auto"/>
       </w:pPr>
+      <w:proofErr w:type="spellStart"/>
       <w:r>
-        <w:lastRenderedPageBreak/>
         <w:t>OpenModelClass</w:t>
       </w:r>
+      <w:proofErr w:type="spellEnd"/>
     </w:p>
     <w:p>
       <w:pPr>
@@ -4524,9 +4681,11 @@
         </w:numPr>
         <w:spacing w:before="0" w:after="0" w:line="240" w:lineRule="auto"/>
       </w:pPr>
+      <w:proofErr w:type="spellStart"/>
       <w:r>
         <w:t>OpenInterfaceModelClass</w:t>
       </w:r>
+      <w:proofErr w:type="spellEnd"/>
     </w:p>
     <w:p>
       <w:pPr>
@@ -4541,12 +4700,21 @@
           <w:bCs/>
         </w:rPr>
       </w:pPr>
+      <w:proofErr w:type="spellStart"/>
       <w:r>
         <w:rPr>
           <w:bCs/>
           <w:color w:val="000000" w:themeColor="text1"/>
         </w:rPr>
-        <w:t xml:space="preserve">objectCreationNotification: </w:t>
+        <w:t>objectCreationNotification</w:t>
+      </w:r>
+      <w:proofErr w:type="spellEnd"/>
+      <w:r>
+        <w:rPr>
+          <w:bCs/>
+          <w:color w:val="000000" w:themeColor="text1"/>
+        </w:rPr>
+        <w:t xml:space="preserve">: </w:t>
       </w:r>
       <w:r>
         <w:rPr>
@@ -4568,12 +4736,21 @@
           <w:bCs/>
         </w:rPr>
       </w:pPr>
+      <w:proofErr w:type="spellStart"/>
       <w:r>
         <w:rPr>
           <w:bCs/>
           <w:color w:val="000000" w:themeColor="text1"/>
         </w:rPr>
-        <w:t xml:space="preserve">objectDeletionNotification: </w:t>
+        <w:t>objectDeletionNotification</w:t>
+      </w:r>
+      <w:proofErr w:type="spellEnd"/>
+      <w:r>
+        <w:rPr>
+          <w:bCs/>
+          <w:color w:val="000000" w:themeColor="text1"/>
+        </w:rPr>
+        <w:t xml:space="preserve">: </w:t>
       </w:r>
       <w:r>
         <w:rPr>
@@ -4595,14 +4772,13 @@
         <w:spacing w:before="0" w:after="0" w:line="240" w:lineRule="auto"/>
       </w:pPr>
       <w:r>
-        <w:rPr>
-          <w:rFonts w:hint="eastAsia"/>
-        </w:rPr>
-        <w:t>Attributes</w:t>
+        <w:t xml:space="preserve">Attributes for </w:t>
       </w:r>
+      <w:proofErr w:type="spellStart"/>
       <w:r>
-        <w:t xml:space="preserve"> for CoChannelProfileSpec</w:t>
+        <w:t>CoChannelProfileSpec</w:t>
       </w:r>
+      <w:proofErr w:type="spellEnd"/>
     </w:p>
     <w:p>
       <w:pPr>
@@ -4630,20 +4806,13 @@
         <w:fldChar w:fldCharType="end"/>
       </w:r>
       <w:r>
-        <w:t>:</w:t>
+        <w:t xml:space="preserve">: Attributes for </w:t>
       </w:r>
+      <w:proofErr w:type="spellStart"/>
       <w:r>
-        <w:rPr>
-          <w:rFonts w:hint="eastAsia"/>
-        </w:rPr>
-        <w:t xml:space="preserve"> Attributes</w:t>
+        <w:t>CoChannelProfileSpec</w:t>
       </w:r>
-      <w:r>
-        <w:t xml:space="preserve"> </w:t>
-      </w:r>
-      <w:r>
-        <w:t>for CoChannelProfileSpec</w:t>
-      </w:r>
+      <w:proofErr w:type="spellEnd"/>
     </w:p>
     <w:tbl>
       <w:tblPr>
@@ -4817,8 +4986,17 @@
                 <w:sz w:val="16"/>
                 <w:szCs w:val="16"/>
               </w:rPr>
-              <w:t>_coChannelProfile_Pac</w:t>
-            </w:r>
+              <w:t>_</w:t>
+            </w:r>
+            <w:proofErr w:type="spellStart"/>
+            <w:r>
+              <w:rPr>
+                <w:sz w:val="16"/>
+                <w:szCs w:val="16"/>
+              </w:rPr>
+              <w:t>coChannelProfile_Pac</w:t>
+            </w:r>
+            <w:proofErr w:type="spellEnd"/>
           </w:p>
         </w:tc>
         <w:tc>
@@ -4832,6 +5010,7 @@
                 <w:szCs w:val="16"/>
               </w:rPr>
             </w:pPr>
+            <w:proofErr w:type="spellStart"/>
             <w:r>
               <w:rPr>
                 <w:sz w:val="16"/>
@@ -4839,6 +5018,7 @@
               </w:rPr>
               <w:t>CoChannelProfile_Pac</w:t>
             </w:r>
+            <w:proofErr w:type="spellEnd"/>
           </w:p>
           <w:p>
             <w:pPr>
@@ -4910,6 +5090,7 @@
                 <w:szCs w:val="16"/>
               </w:rPr>
             </w:pPr>
+            <w:proofErr w:type="spellStart"/>
             <w:r>
               <w:rPr>
                 <w:sz w:val="16"/>
@@ -4917,6 +5098,7 @@
               </w:rPr>
               <w:t>OpenModelAttribute</w:t>
             </w:r>
+            <w:proofErr w:type="spellEnd"/>
           </w:p>
           <w:p>
             <w:pPr>
@@ -5110,6 +5292,7 @@
                 <w:szCs w:val="16"/>
               </w:rPr>
             </w:pPr>
+            <w:proofErr w:type="spellStart"/>
             <w:r>
               <w:rPr>
                 <w:sz w:val="16"/>
@@ -5117,6 +5300,7 @@
               </w:rPr>
               <w:t>OpenInterfaceModelAttribute</w:t>
             </w:r>
+            <w:proofErr w:type="spellEnd"/>
           </w:p>
           <w:p>
             <w:pPr>
@@ -5215,11 +5399,13 @@
       <w:pPr>
         <w:pStyle w:val="berschrift2"/>
       </w:pPr>
-      <w:bookmarkStart w:id="4" w:name="_Toc153984907"/>
+      <w:bookmarkStart w:id="4" w:name="_Toc155098968"/>
+      <w:proofErr w:type="spellStart"/>
       <w:r>
         <w:t>CoChannelProfile_Pac</w:t>
       </w:r>
       <w:bookmarkEnd w:id="4"/>
+      <w:proofErr w:type="spellEnd"/>
     </w:p>
     <w:p>
       <w:pPr>
@@ -5238,9 +5424,11 @@
         </w:numPr>
         <w:spacing w:before="0" w:after="0" w:line="240" w:lineRule="auto"/>
       </w:pPr>
+      <w:proofErr w:type="spellStart"/>
       <w:r>
         <w:t>OpenModelClass</w:t>
       </w:r>
+      <w:proofErr w:type="spellEnd"/>
     </w:p>
     <w:p>
       <w:pPr>
@@ -5278,9 +5466,11 @@
         </w:numPr>
         <w:spacing w:before="0" w:after="0" w:line="240" w:lineRule="auto"/>
       </w:pPr>
+      <w:proofErr w:type="spellStart"/>
       <w:r>
         <w:t>OpenInterfaceModelClass</w:t>
       </w:r>
+      <w:proofErr w:type="spellEnd"/>
     </w:p>
     <w:p>
       <w:pPr>
@@ -5295,12 +5485,21 @@
           <w:bCs/>
         </w:rPr>
       </w:pPr>
+      <w:proofErr w:type="spellStart"/>
       <w:r>
         <w:rPr>
           <w:bCs/>
           <w:color w:val="000000" w:themeColor="text1"/>
         </w:rPr>
-        <w:t xml:space="preserve">objectCreationNotification: </w:t>
+        <w:t>objectCreationNotification</w:t>
+      </w:r>
+      <w:proofErr w:type="spellEnd"/>
+      <w:r>
+        <w:rPr>
+          <w:bCs/>
+          <w:color w:val="000000" w:themeColor="text1"/>
+        </w:rPr>
+        <w:t xml:space="preserve">: </w:t>
       </w:r>
       <w:r>
         <w:rPr>
@@ -5322,12 +5521,21 @@
           <w:bCs/>
         </w:rPr>
       </w:pPr>
+      <w:proofErr w:type="spellStart"/>
       <w:r>
         <w:rPr>
           <w:bCs/>
           <w:color w:val="000000" w:themeColor="text1"/>
         </w:rPr>
-        <w:t xml:space="preserve">objectDeletionNotification: </w:t>
+        <w:t>objectDeletionNotification</w:t>
+      </w:r>
+      <w:proofErr w:type="spellEnd"/>
+      <w:r>
+        <w:rPr>
+          <w:bCs/>
+          <w:color w:val="000000" w:themeColor="text1"/>
+        </w:rPr>
+        <w:t xml:space="preserve">: </w:t>
       </w:r>
       <w:r>
         <w:rPr>
@@ -5349,20 +5557,20 @@
         <w:spacing w:before="0" w:after="0" w:line="240" w:lineRule="auto"/>
       </w:pPr>
       <w:r>
-        <w:rPr>
-          <w:rFonts w:hint="eastAsia"/>
-        </w:rPr>
-        <w:t>Attributes</w:t>
+        <w:t xml:space="preserve">Attributes for </w:t>
       </w:r>
+      <w:proofErr w:type="spellStart"/>
       <w:r>
-        <w:t xml:space="preserve"> for CoChannelProfile_Pac</w:t>
+        <w:t>CoChannelProfile_Pac</w:t>
       </w:r>
+      <w:proofErr w:type="spellEnd"/>
     </w:p>
     <w:p>
       <w:pPr>
         <w:pStyle w:val="Beschriftung"/>
       </w:pPr>
       <w:r>
+        <w:lastRenderedPageBreak/>
         <w:t xml:space="preserve">Table </w:t>
       </w:r>
       <w:r>
@@ -5384,20 +5592,13 @@
         <w:fldChar w:fldCharType="end"/>
       </w:r>
       <w:r>
-        <w:t>:</w:t>
+        <w:t xml:space="preserve">: Attributes for </w:t>
       </w:r>
+      <w:proofErr w:type="spellStart"/>
       <w:r>
-        <w:rPr>
-          <w:rFonts w:hint="eastAsia"/>
-        </w:rPr>
-        <w:t xml:space="preserve"> Attributes</w:t>
+        <w:t>CoChannelProfile_Pac</w:t>
       </w:r>
-      <w:r>
-        <w:t xml:space="preserve"> </w:t>
-      </w:r>
-      <w:r>
-        <w:t>for CoChannelProfile_Pac</w:t>
-      </w:r>
+      <w:proofErr w:type="spellEnd"/>
     </w:p>
     <w:tbl>
       <w:tblPr>
@@ -5571,8 +5772,17 @@
                 <w:sz w:val="16"/>
                 <w:szCs w:val="16"/>
               </w:rPr>
-              <w:t>_coChannelProfileCapability</w:t>
-            </w:r>
+              <w:t>_</w:t>
+            </w:r>
+            <w:proofErr w:type="spellStart"/>
+            <w:r>
+              <w:rPr>
+                <w:sz w:val="16"/>
+                <w:szCs w:val="16"/>
+              </w:rPr>
+              <w:t>coChannelProfileCapability</w:t>
+            </w:r>
+            <w:proofErr w:type="spellEnd"/>
           </w:p>
         </w:tc>
         <w:tc>
@@ -5586,6 +5796,7 @@
                 <w:szCs w:val="16"/>
               </w:rPr>
             </w:pPr>
+            <w:proofErr w:type="spellStart"/>
             <w:r>
               <w:rPr>
                 <w:sz w:val="16"/>
@@ -5593,20 +5804,20 @@
               </w:rPr>
               <w:t>CoChannelProfileCapability</w:t>
             </w:r>
-          </w:p>
-          <w:p>
-            <w:pPr>
-              <w:rPr>
-                <w:sz w:val="16"/>
-                <w:szCs w:val="16"/>
-              </w:rPr>
-            </w:pPr>
-            <w:r>
-              <w:rPr>
-                <w:sz w:val="16"/>
-                <w:szCs w:val="16"/>
-              </w:rPr>
-              <w:lastRenderedPageBreak/>
+            <w:proofErr w:type="spellEnd"/>
+          </w:p>
+          <w:p>
+            <w:pPr>
+              <w:rPr>
+                <w:sz w:val="16"/>
+                <w:szCs w:val="16"/>
+              </w:rPr>
+            </w:pPr>
+            <w:r>
+              <w:rPr>
+                <w:sz w:val="16"/>
+                <w:szCs w:val="16"/>
+              </w:rPr>
               <w:t>./.</w:t>
             </w:r>
           </w:p>
@@ -5627,7 +5838,6 @@
                 <w:sz w:val="16"/>
                 <w:szCs w:val="16"/>
               </w:rPr>
-              <w:lastRenderedPageBreak/>
               <w:t>1</w:t>
             </w:r>
           </w:p>
@@ -5666,6 +5876,7 @@
                 <w:szCs w:val="16"/>
               </w:rPr>
             </w:pPr>
+            <w:proofErr w:type="spellStart"/>
             <w:r>
               <w:rPr>
                 <w:sz w:val="16"/>
@@ -5673,6 +5884,7 @@
               </w:rPr>
               <w:t>OpenModelAttribute</w:t>
             </w:r>
+            <w:proofErr w:type="spellEnd"/>
           </w:p>
           <w:p>
             <w:pPr>
@@ -5818,7 +6030,6 @@
                 <w:sz w:val="16"/>
                 <w:szCs w:val="16"/>
               </w:rPr>
-              <w:lastRenderedPageBreak/>
               <w:t>•</w:t>
             </w:r>
             <w:r>
@@ -5867,6 +6078,7 @@
                 <w:szCs w:val="16"/>
               </w:rPr>
             </w:pPr>
+            <w:proofErr w:type="spellStart"/>
             <w:r>
               <w:rPr>
                 <w:sz w:val="16"/>
@@ -5874,6 +6086,7 @@
               </w:rPr>
               <w:t>OpenInterfaceModelAttribute</w:t>
             </w:r>
+            <w:proofErr w:type="spellEnd"/>
           </w:p>
           <w:p>
             <w:pPr>
@@ -5962,7 +6175,6 @@
                 <w:sz w:val="16"/>
                 <w:szCs w:val="16"/>
               </w:rPr>
-              <w:lastRenderedPageBreak/>
               <w:t xml:space="preserve"> See referenced class</w:t>
             </w:r>
           </w:p>
@@ -5985,8 +6197,17 @@
                 <w:sz w:val="16"/>
                 <w:szCs w:val="16"/>
               </w:rPr>
-              <w:t>_coChannelProfileConfiguration</w:t>
-            </w:r>
+              <w:t>_</w:t>
+            </w:r>
+            <w:proofErr w:type="spellStart"/>
+            <w:r>
+              <w:rPr>
+                <w:sz w:val="16"/>
+                <w:szCs w:val="16"/>
+              </w:rPr>
+              <w:t>coChannelProfileConfiguration</w:t>
+            </w:r>
+            <w:proofErr w:type="spellEnd"/>
           </w:p>
         </w:tc>
         <w:tc>
@@ -6000,6 +6221,7 @@
                 <w:szCs w:val="16"/>
               </w:rPr>
             </w:pPr>
+            <w:proofErr w:type="spellStart"/>
             <w:r>
               <w:rPr>
                 <w:sz w:val="16"/>
@@ -6007,6 +6229,7 @@
               </w:rPr>
               <w:t>CoChannelProfileConfiguration</w:t>
             </w:r>
+            <w:proofErr w:type="spellEnd"/>
           </w:p>
           <w:p>
             <w:pPr>
@@ -6078,6 +6301,7 @@
                 <w:szCs w:val="16"/>
               </w:rPr>
             </w:pPr>
+            <w:proofErr w:type="spellStart"/>
             <w:r>
               <w:rPr>
                 <w:sz w:val="16"/>
@@ -6085,6 +6309,7 @@
               </w:rPr>
               <w:t>OpenModelAttribute</w:t>
             </w:r>
+            <w:proofErr w:type="spellEnd"/>
           </w:p>
           <w:p>
             <w:pPr>
@@ -6278,6 +6503,7 @@
                 <w:szCs w:val="16"/>
               </w:rPr>
             </w:pPr>
+            <w:proofErr w:type="spellStart"/>
             <w:r>
               <w:rPr>
                 <w:sz w:val="16"/>
@@ -6285,6 +6511,7 @@
               </w:rPr>
               <w:t>OpenInterfaceModelAttribute</w:t>
             </w:r>
+            <w:proofErr w:type="spellEnd"/>
           </w:p>
           <w:p>
             <w:pPr>
@@ -6383,7 +6610,7 @@
       <w:pPr>
         <w:pStyle w:val="berschrift1"/>
       </w:pPr>
-      <w:bookmarkStart w:id="5" w:name="_Toc153984908"/>
+      <w:bookmarkStart w:id="5" w:name="_Toc155098969"/>
       <w:r>
         <w:t>Data Types</w:t>
       </w:r>
@@ -6393,7 +6620,7 @@
       <w:pPr>
         <w:pStyle w:val="berschrift1"/>
       </w:pPr>
-      <w:bookmarkStart w:id="6" w:name="_Toc153984909"/>
+      <w:bookmarkStart w:id="6" w:name="_Toc155098970"/>
       <w:r>
         <w:t>Enumeration Types</w:t>
       </w:r>
@@ -6403,11 +6630,13 @@
       <w:pPr>
         <w:pStyle w:val="berschrift2"/>
       </w:pPr>
-      <w:bookmarkStart w:id="7" w:name="_Toc153984910"/>
+      <w:bookmarkStart w:id="7" w:name="_Toc155098971"/>
+      <w:proofErr w:type="spellStart"/>
       <w:r>
         <w:t>ProfileNameType</w:t>
       </w:r>
       <w:bookmarkEnd w:id="7"/>
+      <w:proofErr w:type="spellEnd"/>
     </w:p>
     <w:p>
       <w:pPr>
@@ -6420,15 +6649,6 @@
       <w:r>
         <w:t>A controlled list of Profile names.</w:t>
       </w:r>
-    </w:p>
-    <w:p>
-      <w:pPr>
-        <w:spacing w:before="0" w:after="0" w:line="240" w:lineRule="auto"/>
-        <w:rPr>
-          <w:bCs/>
-          <w:color w:val="7030A0"/>
-        </w:rPr>
-      </w:pPr>
     </w:p>
     <w:p>
       <w:pPr>
@@ -6459,11 +6679,13 @@
       <w:pPr>
         <w:pStyle w:val="berschrift2"/>
       </w:pPr>
-      <w:bookmarkStart w:id="8" w:name="_Toc153984911"/>
+      <w:bookmarkStart w:id="8" w:name="_Toc155098972"/>
+      <w:proofErr w:type="spellStart"/>
       <w:r>
         <w:t>kindOfCoChannelProfileType</w:t>
       </w:r>
       <w:bookmarkEnd w:id="8"/>
+      <w:proofErr w:type="spellEnd"/>
     </w:p>
     <w:p>
       <w:pPr>
@@ -6513,6 +6735,7 @@
         <w:spacing w:before="0" w:after="0" w:line="240" w:lineRule="auto"/>
       </w:pPr>
       <w:r>
+        <w:lastRenderedPageBreak/>
         <w:t>MIMO:</w:t>
       </w:r>
     </w:p>

</xml_diff>